<commit_message>
update cahier des charges final
</commit_message>
<xml_diff>
--- a/plan et process/Cahier des charges final.docx
+++ b/plan et process/Cahier des charges final.docx
@@ -19,9 +19,19 @@
       </w:r>
     </w:p>
     <w:p>
-      <w:r>
-        <w:t>SonoLight reservation</w:t>
-      </w:r>
+      <w:proofErr w:type="spellStart"/>
+      <w:r>
+        <w:t>SonoLight</w:t>
+      </w:r>
+      <w:proofErr w:type="spellEnd"/>
+      <w:r>
+        <w:t xml:space="preserve"> </w:t>
+      </w:r>
+      <w:proofErr w:type="spellStart"/>
+      <w:r>
+        <w:t>reservation</w:t>
+      </w:r>
+      <w:proofErr w:type="spellEnd"/>
       <w:r>
         <w:t> : application web.</w:t>
       </w:r>
@@ -46,8 +56,13 @@
         <w:t>HTML</w:t>
       </w:r>
       <w:r>
-        <w:t>, SCSS, js</w:t>
-      </w:r>
+        <w:t xml:space="preserve">, SCSS, </w:t>
+      </w:r>
+      <w:proofErr w:type="spellStart"/>
+      <w:r>
+        <w:t>js</w:t>
+      </w:r>
+      <w:proofErr w:type="spellEnd"/>
     </w:p>
     <w:p>
       <w:pPr>
@@ -86,16 +101,32 @@
       </w:r>
     </w:p>
     <w:p>
-      <w:pPr>
+      <w:r>
         <w:rPr>
           <w:u w:val="single"/>
         </w:rPr>
-      </w:pPr>
+        <w:t>Hébergement gratuit ? bd logée où ?</w:t>
+      </w:r>
       <w:r>
         <w:rPr>
           <w:u w:val="single"/>
         </w:rPr>
-        <w:t xml:space="preserve">Hébergement gratuit ? bd logée où ? </w:t>
+        <w:t xml:space="preserve"> =&gt; IOLOS (5 à 10 e par mois</w:t>
+      </w:r>
+      <w:r>
+        <w:t>)</w:t>
+      </w:r>
+      <w:r>
+        <w:t xml:space="preserve"> </w:t>
+      </w:r>
+      <w:r>
+        <w:t xml:space="preserve"> </w:t>
+      </w:r>
+      <w:r>
+        <w:t>OVH SAS</w:t>
+      </w:r>
+      <w:r>
+        <w:t xml:space="preserve"> pour le moment </w:t>
       </w:r>
     </w:p>
     <w:p>
@@ -115,6 +146,19 @@
       </w:pPr>
       <w:r>
         <w:t>UTILISATEURS</w:t>
+      </w:r>
+    </w:p>
+    <w:p>
+      <w:pPr>
+        <w:rPr>
+          <w:color w:val="FF0000"/>
+        </w:rPr>
+      </w:pPr>
+      <w:r>
+        <w:rPr>
+          <w:color w:val="FF0000"/>
+        </w:rPr>
+        <w:t>Page 404 par défaut.</w:t>
       </w:r>
     </w:p>
     <w:p>
@@ -204,7 +248,21 @@
         <w:rPr>
           <w:color w:val="FF0000"/>
         </w:rPr>
-        <w:t>des acces (ADMIN / USER), seulement.</w:t>
+        <w:t xml:space="preserve">des </w:t>
+      </w:r>
+      <w:proofErr w:type="spellStart"/>
+      <w:r>
+        <w:rPr>
+          <w:color w:val="FF0000"/>
+        </w:rPr>
+        <w:t>acces</w:t>
+      </w:r>
+      <w:proofErr w:type="spellEnd"/>
+      <w:r>
+        <w:rPr>
+          <w:color w:val="FF0000"/>
+        </w:rPr>
+        <w:t xml:space="preserve"> (ADMIN / USER), seulement.</w:t>
       </w:r>
     </w:p>
     <w:p>
@@ -249,12 +307,36 @@
         <w:rPr>
           <w:color w:val="70AD47" w:themeColor="accent6"/>
         </w:rPr>
-        <w:t xml:space="preserve">. Bouton mot de passe oublié ? (procédure derrière ? </w:t>
+        <w:t xml:space="preserve">. </w:t>
+      </w:r>
+      <w:r>
+        <w:rPr>
+          <w:color w:val="FF0000"/>
+        </w:rPr>
+        <w:t>Bouton mot de passe oublié</w:t>
+      </w:r>
+      <w:r>
+        <w:rPr>
+          <w:color w:val="FF0000"/>
+        </w:rPr>
+        <w:t>.</w:t>
+      </w:r>
+      <w:r>
+        <w:rPr>
+          <w:color w:val="FF0000"/>
+        </w:rPr>
+        <w:t xml:space="preserve"> </w:t>
       </w:r>
       <w:r>
         <w:rPr>
           <w:color w:val="70AD47" w:themeColor="accent6"/>
         </w:rPr>
+        <w:t xml:space="preserve">(procédure derrière ? </w:t>
+      </w:r>
+      <w:r>
+        <w:rPr>
+          <w:color w:val="70AD47" w:themeColor="accent6"/>
+        </w:rPr>
         <w:t xml:space="preserve">envoyer </w:t>
       </w:r>
       <w:r>
@@ -319,6 +401,12 @@
           <w:color w:val="FF0000"/>
         </w:rPr>
         <w:t xml:space="preserve"> (au pire l’admin s’auto – envoie une demande s’il la crée)</w:t>
+      </w:r>
+      <w:r>
+        <w:rPr>
+          <w:color w:val="FF0000"/>
+        </w:rPr>
+        <w:t>. ON ADMET QUE LES INFOS OBLIGATOIRES SONT VALIDES</w:t>
       </w:r>
     </w:p>
     <w:p>
@@ -500,6 +588,11 @@
     </w:tbl>
     <w:p>
       <w:r>
+        <w:t>Il faut revérifier le matériel avant d’envoyer la demande.</w:t>
+      </w:r>
+    </w:p>
+    <w:p>
+      <w:r>
         <w:t>Il s’agit bien de type de matériel </w:t>
       </w:r>
       <w:r>
@@ -512,8 +605,16 @@
         <w:rPr>
           <w:color w:val="FF0000"/>
         </w:rPr>
-        <w:t>/jour de loc</w:t>
-      </w:r>
+        <w:t xml:space="preserve">/jour de </w:t>
+      </w:r>
+      <w:proofErr w:type="spellStart"/>
+      <w:r>
+        <w:rPr>
+          <w:color w:val="FF0000"/>
+        </w:rPr>
+        <w:t>loc</w:t>
+      </w:r>
+      <w:proofErr w:type="spellEnd"/>
       <w:r>
         <w:rPr>
           <w:color w:val="FF0000"/>
@@ -545,31 +646,69 @@
         <w:rPr>
           <w:color w:val="FF0000"/>
         </w:rPr>
-        <w:t>estimation de son prix de loc : devis</w:t>
-      </w:r>
-      <w:r>
-        <w:rPr>
-          <w:color w:val="FF0000"/>
-        </w:rPr>
-        <w:t xml:space="preserve"> ( !!! a chaque étape, le prix doit être après multiplication par nombre de jours de loc)</w:t>
+        <w:t xml:space="preserve">estimation de son prix de </w:t>
+      </w:r>
+      <w:proofErr w:type="spellStart"/>
+      <w:r>
+        <w:rPr>
+          <w:color w:val="FF0000"/>
+        </w:rPr>
+        <w:t>loc</w:t>
+      </w:r>
+      <w:proofErr w:type="spellEnd"/>
+      <w:r>
+        <w:rPr>
+          <w:color w:val="FF0000"/>
+        </w:rPr>
+        <w:t> : devis</w:t>
+      </w:r>
+      <w:r>
+        <w:rPr>
+          <w:color w:val="FF0000"/>
+        </w:rPr>
+        <w:t xml:space="preserve"> ( !!! </w:t>
+      </w:r>
+      <w:proofErr w:type="spellStart"/>
+      <w:r>
+        <w:rPr>
+          <w:color w:val="FF0000"/>
+        </w:rPr>
+        <w:t>a</w:t>
+      </w:r>
+      <w:proofErr w:type="spellEnd"/>
+      <w:r>
+        <w:rPr>
+          <w:color w:val="FF0000"/>
+        </w:rPr>
+        <w:t xml:space="preserve"> chaque étape, le prix doit être après multiplication par nombre de jours de </w:t>
+      </w:r>
+      <w:proofErr w:type="spellStart"/>
+      <w:r>
+        <w:rPr>
+          <w:color w:val="FF0000"/>
+        </w:rPr>
+        <w:t>loc</w:t>
+      </w:r>
+      <w:proofErr w:type="spellEnd"/>
+      <w:r>
+        <w:rPr>
+          <w:color w:val="FF0000"/>
+        </w:rPr>
+        <w:t>)</w:t>
       </w:r>
       <w:r>
         <w:t>, qui est enregistré dans la location, ainsi qu’une copie de ses infos persos</w:t>
       </w:r>
       <w:r>
-        <w:t xml:space="preserve"> (contact, etc) pour les associer à une location ( </w:t>
-      </w:r>
-      <w:r>
-        <w:rPr>
-          <w:u w:val="single"/>
-        </w:rPr>
-        <w:t>à rediscuter</w:t>
-      </w:r>
-      <w:r>
-        <w:t xml:space="preserve"> </w:t>
-      </w:r>
-      <w:r>
-        <w:t>)</w:t>
+        <w:t xml:space="preserve"> (contact, </w:t>
+      </w:r>
+      <w:proofErr w:type="spellStart"/>
+      <w:r>
+        <w:t>etc</w:t>
+      </w:r>
+      <w:proofErr w:type="spellEnd"/>
+      <w:r>
+        <w:t>) pour les associer à une location</w:t>
       </w:r>
       <w:r>
         <w:t>.</w:t>
@@ -596,157 +735,273 @@
         <w:t>s</w:t>
       </w:r>
       <w:r>
-        <w:rPr>
-          <w:u w:val="single"/>
-        </w:rPr>
-        <w:t>)</w:t>
-      </w:r>
-      <w:r>
-        <w:rPr>
-          <w:u w:val="single"/>
-        </w:rPr>
-        <w:t>.</w:t>
-      </w:r>
-    </w:p>
-    <w:p>
-      <w:r>
-        <w:t xml:space="preserve"> affichage uniquement, KLS souhaitent garder le contact client et envoyer eux même les </w:t>
-      </w:r>
-      <w:r>
-        <w:t xml:space="preserve">mails (YES =&gt; si vraiment on déborde de temps on peut leur faire un template de texte prérempli et un bouton copy To Clipboard) </w:t>
-      </w:r>
-      <w:r>
-        <w:t xml:space="preserve"> </w:t>
-      </w:r>
-      <w:r>
-        <w:t>.</w:t>
-      </w:r>
-    </w:p>
-    <w:p>
-      <w:pPr>
-        <w:pStyle w:val="Titre3"/>
-      </w:pPr>
-      <w:r>
-        <w:t xml:space="preserve">Location – </w:t>
-      </w:r>
-      <w:r>
-        <w:t>CÔTE</w:t>
-      </w:r>
-      <w:r>
-        <w:t xml:space="preserve"> admin</w:t>
-      </w:r>
-    </w:p>
-    <w:p>
-      <w:r>
-        <w:rPr>
-          <w:color w:val="FF0000"/>
-        </w:rPr>
-        <w:t>Il peut la créer</w:t>
-      </w:r>
-      <w:r>
-        <w:rPr>
-          <w:color w:val="FF0000"/>
-        </w:rPr>
-        <w:t xml:space="preserve"> via bouton =&gt; renvoyer vers le même formulaire ou une copie </w:t>
-      </w:r>
-      <w:r>
-        <w:rPr>
-          <w:color w:val="FF0000"/>
-        </w:rPr>
-        <w:t xml:space="preserve">attention aux redirections. Ou </w:t>
-      </w:r>
-      <w:r>
-        <w:rPr>
-          <w:color w:val="FF0000"/>
-        </w:rPr>
-        <w:t xml:space="preserve"> r</w:t>
-      </w:r>
-      <w:r>
-        <w:rPr>
-          <w:color w:val="FF0000"/>
-        </w:rPr>
-        <w:t xml:space="preserve">éception de la demande </w:t>
-      </w:r>
-      <w:r>
-        <w:rPr>
-          <w:color w:val="FF0000"/>
-        </w:rPr>
-        <w:t>(bouton pour rafraichir ?</w:t>
-      </w:r>
-      <w:r>
-        <w:rPr>
-          <w:color w:val="FF0000"/>
-        </w:rPr>
-        <w:t xml:space="preserve"> automatique ?</w:t>
-      </w:r>
-      <w:r>
-        <w:rPr>
-          <w:color w:val="FF0000"/>
-        </w:rPr>
-        <w:t>)</w:t>
-      </w:r>
-      <w:r>
-        <w:rPr>
-          <w:color w:val="FF0000"/>
-        </w:rPr>
-        <w:t xml:space="preserve"> =&gt; affichage de toutes les infos y compris </w:t>
-      </w:r>
-      <w:r>
-        <w:rPr>
-          <w:color w:val="FF0000"/>
-        </w:rPr>
-        <w:t xml:space="preserve">le matériel qui sortirait. </w:t>
-      </w:r>
-      <w:r>
-        <w:rPr>
-          <w:color w:val="70AD47" w:themeColor="accent6"/>
-        </w:rPr>
-        <w:t xml:space="preserve">Suggestion : KLS aimeraient pouvoir rajouter des « mémos » une description </w:t>
-      </w:r>
-      <w:r>
-        <w:rPr>
-          <w:color w:val="70AD47" w:themeColor="accent6"/>
-        </w:rPr>
-        <w:t>visible Admin uniquement</w:t>
-      </w:r>
-      <w:r>
-        <w:rPr>
-          <w:color w:val="70AD47" w:themeColor="accent6"/>
-        </w:rPr>
-        <w:t xml:space="preserve">. </w:t>
-      </w:r>
-      <w:r>
-        <w:rPr>
-          <w:color w:val="FF0000"/>
-        </w:rPr>
-        <w:t>Validation (ou non) du coté ADMIN</w:t>
-      </w:r>
-      <w:r>
-        <w:rPr>
-          <w:color w:val="FF0000"/>
-        </w:rPr>
-        <w:t xml:space="preserve"> via bouton</w:t>
-      </w:r>
-      <w:r>
-        <w:rPr>
-          <w:color w:val="FF0000"/>
-        </w:rPr>
-        <w:t xml:space="preserve"> : </w:t>
-      </w:r>
-      <w:r>
-        <w:t xml:space="preserve">Création du </w:t>
-      </w:r>
-      <w:r>
-        <w:rPr>
-          <w:color w:val="FF0000"/>
-        </w:rPr>
-        <w:t xml:space="preserve">devis </w:t>
-      </w:r>
-      <w:r>
+        <w:t>).</w:t>
+      </w:r>
+      <w:r>
+        <w:t xml:space="preserve"> Pour l’utilisateur : la demande est modifiable tant que pas acceptée par l’admin et donc doit apparaitre dans l’écran utilisateur. </w:t>
+      </w:r>
+    </w:p>
+    <w:p>
+      <w:pPr>
         <w:rPr>
           <w:b/>
           <w:bCs/>
         </w:rPr>
+      </w:pPr>
+      <w:r>
+        <w:t xml:space="preserve"> affichage uniquement, KLS souhaitent garder le contact client et envoyer eux même les </w:t>
+      </w:r>
+      <w:r>
+        <w:t>mails (</w:t>
+      </w:r>
+      <w:r>
+        <w:rPr>
+          <w:color w:val="70AD47" w:themeColor="accent6"/>
+        </w:rPr>
+        <w:t xml:space="preserve">YES =&gt; si vraiment on déborde de temps on peut leur faire un </w:t>
+      </w:r>
+      <w:proofErr w:type="spellStart"/>
+      <w:r>
+        <w:rPr>
+          <w:color w:val="70AD47" w:themeColor="accent6"/>
+        </w:rPr>
+        <w:t>template</w:t>
+      </w:r>
+      <w:proofErr w:type="spellEnd"/>
+      <w:r>
+        <w:rPr>
+          <w:color w:val="70AD47" w:themeColor="accent6"/>
+        </w:rPr>
+        <w:t xml:space="preserve"> de texte prérempli et un bouton copy To </w:t>
+      </w:r>
+      <w:proofErr w:type="spellStart"/>
+      <w:r>
+        <w:rPr>
+          <w:color w:val="70AD47" w:themeColor="accent6"/>
+        </w:rPr>
+        <w:t>Clipboard</w:t>
+      </w:r>
+      <w:proofErr w:type="spellEnd"/>
+      <w:r>
+        <w:t>)</w:t>
+      </w:r>
+      <w:r>
+        <w:t xml:space="preserve">. Les locations sont donc </w:t>
+      </w:r>
+      <w:proofErr w:type="spellStart"/>
+      <w:r>
+        <w:t>assocées</w:t>
+      </w:r>
+      <w:proofErr w:type="spellEnd"/>
+      <w:r>
+        <w:t xml:space="preserve"> à un état (</w:t>
+      </w:r>
+      <w:r>
+        <w:rPr>
+          <w:strike/>
+        </w:rPr>
+        <w:t>enregistrée</w:t>
+      </w:r>
+      <w:r>
+        <w:t xml:space="preserve"> éventuellement </w:t>
+      </w:r>
+      <w:r>
+        <w:t xml:space="preserve">en </w:t>
+      </w:r>
+      <w:proofErr w:type="spellStart"/>
+      <w:r>
+        <w:t>localstorage</w:t>
+      </w:r>
+      <w:proofErr w:type="spellEnd"/>
+      <w:r>
+        <w:t xml:space="preserve">, en attente, validée et donc non </w:t>
+      </w:r>
+      <w:proofErr w:type="spellStart"/>
+      <w:r>
+        <w:t>modifable</w:t>
+      </w:r>
+      <w:proofErr w:type="spellEnd"/>
+      <w:r>
+        <w:t>, logiquement modifiée :</w:t>
+      </w:r>
+      <w:r>
+        <w:t xml:space="preserve"> </w:t>
+      </w:r>
+      <w:proofErr w:type="spellStart"/>
+      <w:r>
+        <w:t>ask</w:t>
+      </w:r>
+      <w:proofErr w:type="spellEnd"/>
+      <w:r>
+        <w:t xml:space="preserve"> Vincent)</w:t>
+      </w:r>
+      <w:r>
+        <w:t xml:space="preserve">. </w:t>
+      </w:r>
+      <w:r>
+        <w:rPr>
+          <w:b/>
+          <w:bCs/>
+        </w:rPr>
+        <w:t xml:space="preserve">SPECIFICITE ECRAN LOCATION =&gt; a </w:t>
+      </w:r>
+      <w:r>
+        <w:rPr>
+          <w:b/>
+          <w:bCs/>
+        </w:rPr>
+        <w:lastRenderedPageBreak/>
+        <w:t>la place de « </w:t>
+      </w:r>
+      <w:proofErr w:type="spellStart"/>
+      <w:r>
+        <w:rPr>
+          <w:b/>
+          <w:bCs/>
+        </w:rPr>
+        <w:t>beneficiaire</w:t>
+      </w:r>
+      <w:proofErr w:type="spellEnd"/>
+      <w:r>
+        <w:rPr>
+          <w:b/>
+          <w:bCs/>
+        </w:rPr>
+        <w:t> » dans robert, on met l’asso concernée par la location, éventuellement « moi-même »</w:t>
+      </w:r>
+    </w:p>
+    <w:p/>
+    <w:p>
+      <w:pPr>
+        <w:pStyle w:val="Titre3"/>
+      </w:pPr>
+      <w:r>
+        <w:t xml:space="preserve">Location – </w:t>
+      </w:r>
+      <w:r>
+        <w:t>CÔTE</w:t>
+      </w:r>
+      <w:r>
+        <w:t xml:space="preserve"> admin</w:t>
+      </w:r>
+    </w:p>
+    <w:p>
+      <w:pPr>
+        <w:rPr>
+          <w:b/>
+          <w:bCs/>
+        </w:rPr>
+      </w:pPr>
+      <w:r>
+        <w:rPr>
+          <w:color w:val="FF0000"/>
+        </w:rPr>
+        <w:t>Il peut la créer</w:t>
+      </w:r>
+      <w:r>
+        <w:rPr>
+          <w:color w:val="FF0000"/>
+        </w:rPr>
+        <w:t xml:space="preserve"> via bouton =&gt; renvoyer vers le même formulaire ou une copie </w:t>
+      </w:r>
+      <w:r>
+        <w:rPr>
+          <w:color w:val="FF0000"/>
+        </w:rPr>
+        <w:t xml:space="preserve">attention aux redirections. Ou </w:t>
+      </w:r>
+      <w:r>
+        <w:rPr>
+          <w:color w:val="FF0000"/>
+        </w:rPr>
+        <w:t xml:space="preserve"> r</w:t>
+      </w:r>
+      <w:r>
+        <w:rPr>
+          <w:color w:val="FF0000"/>
+        </w:rPr>
+        <w:t xml:space="preserve">éception de la demande </w:t>
+      </w:r>
+      <w:r>
+        <w:rPr>
+          <w:color w:val="FF0000"/>
+        </w:rPr>
+        <w:t>(bouton pour rafraichir ?</w:t>
+      </w:r>
+      <w:r>
+        <w:rPr>
+          <w:color w:val="FF0000"/>
+        </w:rPr>
+        <w:t xml:space="preserve"> automatique ?</w:t>
+      </w:r>
+      <w:r>
+        <w:rPr>
+          <w:color w:val="FF0000"/>
+        </w:rPr>
+        <w:t>)</w:t>
+      </w:r>
+      <w:r>
+        <w:rPr>
+          <w:color w:val="FF0000"/>
+        </w:rPr>
+        <w:t xml:space="preserve"> =&gt; affichage de toutes les infos y compris </w:t>
+      </w:r>
+      <w:r>
+        <w:rPr>
+          <w:color w:val="FF0000"/>
+        </w:rPr>
+        <w:t xml:space="preserve">le matériel qui sortirait. </w:t>
+      </w:r>
+      <w:r>
+        <w:rPr>
+          <w:color w:val="70AD47" w:themeColor="accent6"/>
+        </w:rPr>
+        <w:t xml:space="preserve">Suggestion : KLS aimeraient pouvoir rajouter des « mémos » une description </w:t>
+      </w:r>
+      <w:r>
+        <w:rPr>
+          <w:color w:val="70AD47" w:themeColor="accent6"/>
+        </w:rPr>
+        <w:t>visible Admin uniquement</w:t>
+      </w:r>
+      <w:r>
+        <w:rPr>
+          <w:color w:val="70AD47" w:themeColor="accent6"/>
+        </w:rPr>
+        <w:t xml:space="preserve">. </w:t>
+      </w:r>
+      <w:r>
+        <w:rPr>
+          <w:color w:val="FF0000"/>
+        </w:rPr>
+        <w:t>Validation (ou non) du coté ADMIN</w:t>
+      </w:r>
+      <w:r>
+        <w:rPr>
+          <w:color w:val="FF0000"/>
+        </w:rPr>
+        <w:t xml:space="preserve"> via bouton</w:t>
+      </w:r>
+      <w:r>
+        <w:rPr>
+          <w:color w:val="FF0000"/>
+        </w:rPr>
+        <w:t xml:space="preserve"> : </w:t>
+      </w:r>
+      <w:r>
+        <w:t xml:space="preserve">Création du </w:t>
+      </w:r>
+      <w:r>
+        <w:rPr>
+          <w:color w:val="FF0000"/>
+        </w:rPr>
+        <w:t xml:space="preserve">devis </w:t>
+      </w:r>
+      <w:r>
+        <w:rPr>
+          <w:b/>
+          <w:bCs/>
+        </w:rPr>
         <w:t>via bouton</w:t>
       </w:r>
       <w:r>
@@ -756,7 +1011,15 @@
         <w:t xml:space="preserve">=&gt; </w:t>
       </w:r>
       <w:r>
-        <w:t>PDF (cf discord quelques librairies java), modèle à définir</w:t>
+        <w:t>PDF (</w:t>
+      </w:r>
+      <w:proofErr w:type="spellStart"/>
+      <w:r>
+        <w:t>cf</w:t>
+      </w:r>
+      <w:proofErr w:type="spellEnd"/>
+      <w:r>
+        <w:t xml:space="preserve"> discord quelques librairies java), modèle à définir</w:t>
       </w:r>
       <w:r>
         <w:t xml:space="preserve"> : </w:t>
@@ -783,9 +1046,88 @@
         <w:t xml:space="preserve"> ET télécharger</w:t>
       </w:r>
       <w:r>
-        <w:t xml:space="preserve"> =&gt;</w:t>
-      </w:r>
-    </w:p>
+        <w:t xml:space="preserve"> =</w:t>
+      </w:r>
+      <w:r>
+        <w:t>&gt;</w:t>
+      </w:r>
+      <w:r>
+        <w:t xml:space="preserve"> </w:t>
+      </w:r>
+      <w:r>
+        <w:rPr>
+          <w:b/>
+          <w:bCs/>
+        </w:rPr>
+        <w:t xml:space="preserve">EDITIONS DE FACTURES =&gt; </w:t>
+      </w:r>
+      <w:proofErr w:type="spellStart"/>
+      <w:r>
+        <w:rPr>
+          <w:b/>
+          <w:bCs/>
+        </w:rPr>
+        <w:t>ssortir</w:t>
+      </w:r>
+      <w:proofErr w:type="spellEnd"/>
+      <w:r>
+        <w:rPr>
+          <w:b/>
+          <w:bCs/>
+        </w:rPr>
+        <w:t xml:space="preserve"> un document éditable nommé éventuellement autrement</w:t>
+      </w:r>
+    </w:p>
+    <w:p/>
+    <w:p>
+      <w:r>
+        <w:t>Spécificité =&gt; sélection du bénéficiaire déjà existant (recherche</w:t>
+      </w:r>
+      <w:r>
+        <w:t xml:space="preserve"> + listing</w:t>
+      </w:r>
+      <w:r>
+        <w:t>).</w:t>
+      </w:r>
+    </w:p>
+    <w:p/>
+    <w:p/>
+    <w:p>
+      <w:pPr>
+        <w:rPr>
+          <w:color w:val="FF0000"/>
+        </w:rPr>
+      </w:pPr>
+      <w:r>
+        <w:rPr>
+          <w:color w:val="FF0000"/>
+        </w:rPr>
+        <w:t>EDITION DES COMMANDES EN COURS</w:t>
+      </w:r>
+      <w:r>
+        <w:rPr>
+          <w:color w:val="FF0000"/>
+        </w:rPr>
+        <w:t xml:space="preserve"> =&gt; annuler et refaire une nouvelle commande</w:t>
+      </w:r>
+    </w:p>
+    <w:p>
+      <w:r>
+        <w:t>FEATURE SUPP =&gt; écran compta pou</w:t>
+      </w:r>
+      <w:r>
+        <w:t xml:space="preserve">r validation </w:t>
+      </w:r>
+      <w:proofErr w:type="spellStart"/>
+      <w:r>
+        <w:t>payment</w:t>
+      </w:r>
+      <w:proofErr w:type="spellEnd"/>
+      <w:r>
+        <w:t xml:space="preserve"> commande</w:t>
+      </w:r>
+    </w:p>
+    <w:p/>
     <w:p>
       <w:r>
         <w:br w:type="page"/>
@@ -1190,6 +1532,12 @@
         </w:rPr>
         <w:t>nombre de dégradations)</w:t>
       </w:r>
+      <w:r>
+        <w:rPr>
+          <w:noProof/>
+        </w:rPr>
+        <w:t>.</w:t>
+      </w:r>
     </w:p>
     <w:p>
       <w:pPr>
@@ -1336,7 +1684,49 @@
         <w:rPr>
           <w:color w:val="00B050"/>
         </w:rPr>
-        <w:t xml:space="preserve">Au rendu de la loc : la facture est mise a j,our avec les trois infos du dessus </w:t>
+        <w:t xml:space="preserve">Au rendu de la </w:t>
+      </w:r>
+      <w:proofErr w:type="spellStart"/>
+      <w:r>
+        <w:rPr>
+          <w:color w:val="00B050"/>
+        </w:rPr>
+        <w:t>loc</w:t>
+      </w:r>
+      <w:proofErr w:type="spellEnd"/>
+      <w:r>
+        <w:rPr>
+          <w:color w:val="00B050"/>
+        </w:rPr>
+        <w:t xml:space="preserve"> : la facture est mise </w:t>
+      </w:r>
+      <w:proofErr w:type="spellStart"/>
+      <w:r>
+        <w:rPr>
+          <w:color w:val="00B050"/>
+        </w:rPr>
+        <w:t>a</w:t>
+      </w:r>
+      <w:proofErr w:type="spellEnd"/>
+      <w:r>
+        <w:rPr>
+          <w:color w:val="00B050"/>
+        </w:rPr>
+        <w:t xml:space="preserve"> </w:t>
+      </w:r>
+      <w:proofErr w:type="spellStart"/>
+      <w:r>
+        <w:rPr>
+          <w:color w:val="00B050"/>
+        </w:rPr>
+        <w:t>j,our</w:t>
+      </w:r>
+      <w:proofErr w:type="spellEnd"/>
+      <w:r>
+        <w:rPr>
+          <w:color w:val="00B050"/>
+        </w:rPr>
+        <w:t xml:space="preserve"> avec les trois infos du dessus </w:t>
       </w:r>
     </w:p>
     <w:p>
@@ -1488,7 +1878,23 @@
     </w:p>
     <w:p>
       <w:r>
-        <w:t>Voir les demandes en cours / loc en cours / loc passées ?</w:t>
+        <w:t xml:space="preserve">Voir les demandes en cours / </w:t>
+      </w:r>
+      <w:proofErr w:type="spellStart"/>
+      <w:r>
+        <w:t>loc</w:t>
+      </w:r>
+      <w:proofErr w:type="spellEnd"/>
+      <w:r>
+        <w:t xml:space="preserve"> en cours / </w:t>
+      </w:r>
+      <w:proofErr w:type="spellStart"/>
+      <w:r>
+        <w:t>loc</w:t>
+      </w:r>
+      <w:proofErr w:type="spellEnd"/>
+      <w:r>
+        <w:t xml:space="preserve"> passées ?</w:t>
       </w:r>
     </w:p>
     <w:p>
@@ -1526,9 +1932,11 @@
       <w:pPr>
         <w:pStyle w:val="Titre4"/>
       </w:pPr>
+      <w:proofErr w:type="spellStart"/>
       <w:r>
         <w:t>Materiel</w:t>
       </w:r>
+      <w:proofErr w:type="spellEnd"/>
       <w:r>
         <w:t xml:space="preserve"> =&gt; admin</w:t>
       </w:r>
@@ -1611,7 +2019,15 @@
         <w:t>(</w:t>
       </w:r>
       <w:r>
-        <w:t>son lumière, cables,</w:t>
+        <w:t xml:space="preserve">son lumière, </w:t>
+      </w:r>
+      <w:proofErr w:type="spellStart"/>
+      <w:r>
+        <w:t>cables</w:t>
+      </w:r>
+      <w:proofErr w:type="spellEnd"/>
+      <w:r>
+        <w:t>,</w:t>
       </w:r>
       <w:r>
         <w:t>)</w:t>
@@ -1623,7 +2039,15 @@
         <w:t>description</w:t>
       </w:r>
       <w:r>
-        <w:t>, etat d’usure</w:t>
+        <w:t xml:space="preserve">, </w:t>
+      </w:r>
+      <w:proofErr w:type="spellStart"/>
+      <w:r>
+        <w:t>etat</w:t>
+      </w:r>
+      <w:proofErr w:type="spellEnd"/>
+      <w:r>
+        <w:t xml:space="preserve"> d’usure</w:t>
       </w:r>
       <w:r>
         <w:t>, image (et donc possibilité d’ajouter une image)</w:t>
@@ -1634,17 +2058,43 @@
       <w:r>
         <w:t xml:space="preserve">= nom qui s’affiche pour l’utilisateur =&gt; exemple </w:t>
       </w:r>
+      <w:proofErr w:type="spellStart"/>
       <w:r>
         <w:rPr>
           <w:strike/>
         </w:rPr>
         <w:t>rcf</w:t>
       </w:r>
+      <w:proofErr w:type="spellEnd"/>
       <w:r>
         <w:t xml:space="preserve"> devient enceinte de concert)</w:t>
       </w:r>
       <w:r>
-        <w:t xml:space="preserve">, quantité (comment gérer avec l’id unique ? pieces multiples = cables </w:t>
+        <w:t xml:space="preserve">, quantité (comment gérer avec </w:t>
+      </w:r>
+      <w:proofErr w:type="spellStart"/>
+      <w:r>
+        <w:t>l’id</w:t>
+      </w:r>
+      <w:proofErr w:type="spellEnd"/>
+      <w:r>
+        <w:t xml:space="preserve"> unique ? </w:t>
+      </w:r>
+      <w:proofErr w:type="spellStart"/>
+      <w:r>
+        <w:t>pieces</w:t>
+      </w:r>
+      <w:proofErr w:type="spellEnd"/>
+      <w:r>
+        <w:t xml:space="preserve"> multiples = </w:t>
+      </w:r>
+      <w:proofErr w:type="spellStart"/>
+      <w:r>
+        <w:t>cables</w:t>
+      </w:r>
+      <w:proofErr w:type="spellEnd"/>
+      <w:r>
+        <w:t xml:space="preserve"> </w:t>
       </w:r>
       <w:r>
         <w:rPr>
@@ -1739,14 +2189,42 @@
         <w:rPr>
           <w:color w:val="FF0000"/>
         </w:rPr>
-        <w:t xml:space="preserve">idées liste d’événements à venir, joli calendrier (fullcalendar ?), intégration </w:t>
+        <w:t>idées liste d’événements à venir, joli calendrier (</w:t>
+      </w:r>
+      <w:proofErr w:type="spellStart"/>
+      <w:r>
+        <w:rPr>
+          <w:color w:val="FF0000"/>
+        </w:rPr>
+        <w:t>fullcalendar</w:t>
+      </w:r>
+      <w:proofErr w:type="spellEnd"/>
+      <w:r>
+        <w:rPr>
+          <w:color w:val="FF0000"/>
+        </w:rPr>
+        <w:t xml:space="preserve"> ?), intégration </w:t>
       </w:r>
       <w:r>
         <w:rPr>
           <w:color w:val="FF0000"/>
         </w:rPr>
         <w:lastRenderedPageBreak/>
-        <w:t>agenda exterieur rempli par code (nul car peu interactif)</w:t>
+        <w:t xml:space="preserve">agenda </w:t>
+      </w:r>
+      <w:proofErr w:type="spellStart"/>
+      <w:r>
+        <w:rPr>
+          <w:color w:val="FF0000"/>
+        </w:rPr>
+        <w:t>exterieur</w:t>
+      </w:r>
+      <w:proofErr w:type="spellEnd"/>
+      <w:r>
+        <w:rPr>
+          <w:color w:val="FF0000"/>
+        </w:rPr>
+        <w:t xml:space="preserve"> rempli par code (nul car peu interactif)</w:t>
       </w:r>
       <w:r>
         <w:rPr>
@@ -1788,7 +2266,192 @@
         <w:rPr>
           <w:color w:val="00B050"/>
         </w:rPr>
-        <w:t>Pour trouver un événement : recherche par bénéficiéaire ou titre</w:t>
+        <w:t xml:space="preserve">Pour trouver un événement : recherche par </w:t>
+      </w:r>
+      <w:proofErr w:type="spellStart"/>
+      <w:r>
+        <w:rPr>
+          <w:color w:val="00B050"/>
+        </w:rPr>
+        <w:t>bénéficiéaire</w:t>
+      </w:r>
+      <w:proofErr w:type="spellEnd"/>
+      <w:r>
+        <w:rPr>
+          <w:color w:val="00B050"/>
+        </w:rPr>
+        <w:t xml:space="preserve"> ou titre</w:t>
+      </w:r>
+    </w:p>
+    <w:p>
+      <w:pPr>
+        <w:pStyle w:val="Titre3"/>
+      </w:pPr>
+      <w:r>
+        <w:t>ECRAN DE FACTURATION</w:t>
+      </w:r>
+    </w:p>
+    <w:p>
+      <w:pPr>
+        <w:ind w:left="360"/>
+        <w:rPr>
+          <w:color w:val="FF0000"/>
+        </w:rPr>
+      </w:pPr>
+      <w:r>
+        <w:rPr>
+          <w:color w:val="FF0000"/>
+        </w:rPr>
+        <w:t>Les cout facturation et les cautions doivent être éditables (écran de paramétrages) ???</w:t>
+      </w:r>
+    </w:p>
+    <w:p>
+      <w:pPr>
+        <w:pStyle w:val="Titre3"/>
+      </w:pPr>
+      <w:r>
+        <w:t xml:space="preserve">Vrac des monstres </w:t>
+      </w:r>
+    </w:p>
+    <w:p>
+      <w:pPr>
+        <w:rPr>
+          <w:color w:val="A6A6A6" w:themeColor="background1" w:themeShade="A6"/>
+        </w:rPr>
+      </w:pPr>
+      <w:r>
+        <w:rPr>
+          <w:color w:val="A6A6A6" w:themeColor="background1" w:themeShade="A6"/>
+        </w:rPr>
+        <w:t xml:space="preserve">•    Modification ETAT (fonctionnel, rayé, </w:t>
+      </w:r>
+      <w:proofErr w:type="spellStart"/>
+      <w:r>
+        <w:rPr>
+          <w:color w:val="A6A6A6" w:themeColor="background1" w:themeShade="A6"/>
+        </w:rPr>
+        <w:t>etc</w:t>
+      </w:r>
+      <w:proofErr w:type="spellEnd"/>
+      <w:r>
+        <w:rPr>
+          <w:color w:val="A6A6A6" w:themeColor="background1" w:themeShade="A6"/>
+        </w:rPr>
+        <w:t>) du matériel coté ADMIN</w:t>
+      </w:r>
+      <w:r>
+        <w:rPr>
+          <w:color w:val="A6A6A6" w:themeColor="background1" w:themeShade="A6"/>
+        </w:rPr>
+        <w:t xml:space="preserve"> =&gt; </w:t>
+      </w:r>
+    </w:p>
+    <w:p>
+      <w:r>
+        <w:rPr>
+          <w:color w:val="00B050"/>
+        </w:rPr>
+        <w:t>à associer à une location (numéroter les locations)</w:t>
+      </w:r>
+    </w:p>
+    <w:p>
+      <w:r>
+        <w:t>•    Gérer retard de retour du matérie</w:t>
+      </w:r>
+      <w:r>
+        <w:t>l (</w:t>
+      </w:r>
+      <w:r>
+        <w:rPr>
+          <w:u w:val="single"/>
+        </w:rPr>
+        <w:t xml:space="preserve">à rediscuter + </w:t>
+      </w:r>
+      <w:proofErr w:type="spellStart"/>
+      <w:r>
+        <w:rPr>
+          <w:u w:val="single"/>
+        </w:rPr>
+        <w:t>kls</w:t>
+      </w:r>
+      <w:proofErr w:type="spellEnd"/>
+      <w:r>
+        <w:rPr>
+          <w:u w:val="single"/>
+        </w:rPr>
+        <w:t>… ENCORE</w:t>
+      </w:r>
+      <w:r>
+        <w:t>)</w:t>
+      </w:r>
+    </w:p>
+    <w:p>
+      <w:pPr>
+        <w:rPr>
+          <w:color w:val="70AD47" w:themeColor="accent6"/>
+        </w:rPr>
+      </w:pPr>
+      <w:r>
+        <w:rPr>
+          <w:color w:val="70AD47" w:themeColor="accent6"/>
+        </w:rPr>
+        <w:t xml:space="preserve">•    </w:t>
+      </w:r>
+      <w:r>
+        <w:rPr>
+          <w:color w:val="70AD47" w:themeColor="accent6"/>
+        </w:rPr>
+        <w:t xml:space="preserve">mettre le technicien en dernier =&gt; </w:t>
+      </w:r>
+      <w:r>
+        <w:rPr>
+          <w:color w:val="70AD47" w:themeColor="accent6"/>
+        </w:rPr>
+        <w:t>description ?</w:t>
+      </w:r>
+    </w:p>
+    <w:p>
+      <w:pPr>
+        <w:rPr>
+          <w:color w:val="A6A6A6" w:themeColor="background1" w:themeShade="A6"/>
+        </w:rPr>
+      </w:pPr>
+      <w:r>
+        <w:t xml:space="preserve">•    </w:t>
+      </w:r>
+      <w:r>
+        <w:rPr>
+          <w:color w:val="A6A6A6" w:themeColor="background1" w:themeShade="A6"/>
+        </w:rPr>
+        <w:t>Catégorie de matériel en fonction de son usage</w:t>
+      </w:r>
+    </w:p>
+    <w:p>
+      <w:pPr>
+        <w:rPr>
+          <w:color w:val="A6A6A6" w:themeColor="background1" w:themeShade="A6"/>
+        </w:rPr>
+      </w:pPr>
+      <w:r>
+        <w:rPr>
+          <w:color w:val="A6A6A6" w:themeColor="background1" w:themeShade="A6"/>
+        </w:rPr>
+        <w:t>•    Retour client après location</w:t>
+      </w:r>
+    </w:p>
+    <w:p>
+      <w:r>
+        <w:t xml:space="preserve">•    </w:t>
+      </w:r>
+    </w:p>
+    <w:p>
+      <w:r>
+        <w:t>KLS</w:t>
+      </w:r>
+    </w:p>
+    <w:p>
+      <w:r>
+        <w:t>Fonctionnalités qu’on aimerait : garder à tout prix / enlever / rajouter</w:t>
       </w:r>
     </w:p>
     <w:p>
@@ -1798,134 +2461,21 @@
           <w:ilvl w:val="0"/>
           <w:numId w:val="1"/>
         </w:numPr>
-      </w:pPr>
-    </w:p>
-    <w:p>
-      <w:pPr>
-        <w:rPr>
-          <w:color w:val="FF0000"/>
-        </w:rPr>
-      </w:pPr>
-    </w:p>
-    <w:p>
-      <w:pPr>
-        <w:pStyle w:val="Titre3"/>
-      </w:pPr>
-      <w:r>
-        <w:t xml:space="preserve">Vrac des monstres </w:t>
-      </w:r>
-    </w:p>
-    <w:p>
-      <w:pPr>
-        <w:rPr>
-          <w:color w:val="A6A6A6" w:themeColor="background1" w:themeShade="A6"/>
-        </w:rPr>
-      </w:pPr>
-      <w:r>
-        <w:rPr>
-          <w:color w:val="A6A6A6" w:themeColor="background1" w:themeShade="A6"/>
-        </w:rPr>
-        <w:t>•    Modification ETAT (fonctionnel, rayé, etc) du matériel coté ADMIN</w:t>
-      </w:r>
-      <w:r>
-        <w:rPr>
-          <w:color w:val="A6A6A6" w:themeColor="background1" w:themeShade="A6"/>
-        </w:rPr>
-        <w:t xml:space="preserve"> =&gt; </w:t>
-      </w:r>
-    </w:p>
-    <w:p>
-      <w:r>
-        <w:rPr>
-          <w:color w:val="00B050"/>
-        </w:rPr>
-        <w:t>à associer à une location (numéroter les locations)</w:t>
-      </w:r>
-    </w:p>
-    <w:p>
-      <w:r>
-        <w:t>•    Gérer retard de retour du matérie</w:t>
-      </w:r>
-      <w:r>
-        <w:t>l (</w:t>
-      </w:r>
-      <w:r>
-        <w:rPr>
-          <w:u w:val="single"/>
-        </w:rPr>
-        <w:t>à rediscuter + kls… ENCORE</w:t>
-      </w:r>
-      <w:r>
-        <w:t>)</w:t>
-      </w:r>
-    </w:p>
-    <w:p>
-      <w:pPr>
-        <w:rPr>
-          <w:color w:val="70AD47" w:themeColor="accent6"/>
-        </w:rPr>
-      </w:pPr>
-      <w:r>
-        <w:rPr>
-          <w:color w:val="70AD47" w:themeColor="accent6"/>
-        </w:rPr>
-        <w:t xml:space="preserve">•    </w:t>
-      </w:r>
-      <w:r>
-        <w:rPr>
-          <w:color w:val="70AD47" w:themeColor="accent6"/>
-        </w:rPr>
-        <w:t xml:space="preserve">mettre le technicien en dernier =&gt; </w:t>
-      </w:r>
-      <w:r>
-        <w:rPr>
-          <w:color w:val="70AD47" w:themeColor="accent6"/>
-        </w:rPr>
-        <w:t>description ?</w:t>
-      </w:r>
-    </w:p>
-    <w:p>
-      <w:pPr>
-        <w:rPr>
-          <w:color w:val="A6A6A6" w:themeColor="background1" w:themeShade="A6"/>
-        </w:rPr>
-      </w:pPr>
-      <w:r>
-        <w:t xml:space="preserve">•    </w:t>
-      </w:r>
-      <w:r>
-        <w:rPr>
-          <w:color w:val="A6A6A6" w:themeColor="background1" w:themeShade="A6"/>
-        </w:rPr>
-        <w:t>Catégorie de matériel en fonction de son usage</w:t>
-      </w:r>
-    </w:p>
-    <w:p>
-      <w:pPr>
-        <w:rPr>
-          <w:color w:val="A6A6A6" w:themeColor="background1" w:themeShade="A6"/>
-        </w:rPr>
-      </w:pPr>
-      <w:r>
-        <w:rPr>
-          <w:color w:val="A6A6A6" w:themeColor="background1" w:themeShade="A6"/>
-        </w:rPr>
-        <w:t>•    Retour client après location</w:t>
-      </w:r>
-    </w:p>
-    <w:p>
-      <w:r>
-        <w:t xml:space="preserve">•    </w:t>
-      </w:r>
-    </w:p>
-    <w:p>
-      <w:r>
-        <w:t>KLS</w:t>
-      </w:r>
-    </w:p>
-    <w:p>
-      <w:r>
-        <w:t>Fonctionnalités qu’on aimerait : garder à tout prix / enlever / rajouter</w:t>
+        <w:rPr>
+          <w:highlight w:val="green"/>
+        </w:rPr>
+      </w:pPr>
+      <w:r>
+        <w:rPr>
+          <w:highlight w:val="green"/>
+        </w:rPr>
+        <w:t xml:space="preserve">Associer un </w:t>
+      </w:r>
+      <w:r>
+        <w:rPr>
+          <w:highlight w:val="green"/>
+        </w:rPr>
+        <w:t>admin a une location</w:t>
       </w:r>
     </w:p>
     <w:p>
@@ -1936,20 +2486,20 @@
           <w:numId w:val="1"/>
         </w:numPr>
         <w:rPr>
-          <w:highlight w:val="green"/>
-        </w:rPr>
-      </w:pPr>
-      <w:r>
-        <w:rPr>
-          <w:highlight w:val="green"/>
-        </w:rPr>
-        <w:t xml:space="preserve">Associer un </w:t>
-      </w:r>
-      <w:r>
-        <w:rPr>
-          <w:highlight w:val="green"/>
-        </w:rPr>
-        <w:t>admin a une location</w:t>
+          <w:color w:val="A6A6A6" w:themeColor="background1" w:themeShade="A6"/>
+        </w:rPr>
+      </w:pPr>
+      <w:r>
+        <w:rPr>
+          <w:color w:val="A6A6A6" w:themeColor="background1" w:themeShade="A6"/>
+        </w:rPr>
+        <w:t>Mettre des mémos (notes sur la location != de commentaires pour gérer en interne )</w:t>
+      </w:r>
+      <w:r>
+        <w:rPr>
+          <w:color w:val="A6A6A6" w:themeColor="background1" w:themeShade="A6"/>
+        </w:rPr>
+        <w:tab/>
       </w:r>
     </w:p>
     <w:p>
@@ -1967,13 +2517,19 @@
         <w:rPr>
           <w:color w:val="A6A6A6" w:themeColor="background1" w:themeShade="A6"/>
         </w:rPr>
-        <w:t>Mettre des mémos (notes sur la location != de commentaires pour gérer en interne )</w:t>
+        <w:t xml:space="preserve">Inventaire : </w:t>
       </w:r>
       <w:r>
         <w:rPr>
           <w:color w:val="A6A6A6" w:themeColor="background1" w:themeShade="A6"/>
         </w:rPr>
-        <w:tab/>
+        <w:t>catégoriser</w:t>
+      </w:r>
+      <w:r>
+        <w:rPr>
+          <w:color w:val="A6A6A6" w:themeColor="background1" w:themeShade="A6"/>
+        </w:rPr>
+        <w:t xml:space="preserve"> les types de matériel (couleurs par type ?) </w:t>
       </w:r>
     </w:p>
     <w:p>
@@ -1984,26 +2540,28 @@
           <w:numId w:val="1"/>
         </w:numPr>
         <w:rPr>
-          <w:color w:val="A6A6A6" w:themeColor="background1" w:themeShade="A6"/>
-        </w:rPr>
-      </w:pPr>
-      <w:r>
-        <w:rPr>
-          <w:color w:val="A6A6A6" w:themeColor="background1" w:themeShade="A6"/>
-        </w:rPr>
-        <w:t xml:space="preserve">Inventaire : </w:t>
-      </w:r>
-      <w:r>
-        <w:rPr>
-          <w:color w:val="A6A6A6" w:themeColor="background1" w:themeShade="A6"/>
-        </w:rPr>
-        <w:t>catégoriser</w:t>
-      </w:r>
-      <w:r>
-        <w:rPr>
-          <w:color w:val="A6A6A6" w:themeColor="background1" w:themeShade="A6"/>
-        </w:rPr>
-        <w:t xml:space="preserve"> les types de matériel (couleurs par type ?) </w:t>
+          <w:color w:val="00B050"/>
+        </w:rPr>
+      </w:pPr>
+      <w:r>
+        <w:rPr>
+          <w:color w:val="00B050"/>
+        </w:rPr>
+        <w:t xml:space="preserve">Associer une/plusieurs personne à une </w:t>
+      </w:r>
+      <w:proofErr w:type="spellStart"/>
+      <w:r>
+        <w:rPr>
+          <w:color w:val="00B050"/>
+        </w:rPr>
+        <w:t>loc</w:t>
+      </w:r>
+      <w:proofErr w:type="spellEnd"/>
+      <w:r>
+        <w:rPr>
+          <w:color w:val="00B050"/>
+        </w:rPr>
+        <w:t xml:space="preserve"> (…)</w:t>
       </w:r>
     </w:p>
     <w:p>
@@ -2021,13 +2579,49 @@
         <w:rPr>
           <w:color w:val="00B050"/>
         </w:rPr>
-        <w:t>Associer une/plusieurs personne à une loc</w:t>
-      </w:r>
+        <w:t xml:space="preserve">« historique » </w:t>
+      </w:r>
+      <w:proofErr w:type="spellStart"/>
       <w:r>
         <w:rPr>
           <w:color w:val="00B050"/>
         </w:rPr>
-        <w:t xml:space="preserve"> (…)</w:t>
+        <w:t>excel</w:t>
+      </w:r>
+      <w:proofErr w:type="spellEnd"/>
+      <w:r>
+        <w:rPr>
+          <w:color w:val="00B050"/>
+        </w:rPr>
+        <w:t xml:space="preserve"> =&gt; historique des </w:t>
+      </w:r>
+      <w:proofErr w:type="spellStart"/>
+      <w:r>
+        <w:rPr>
+          <w:color w:val="00B050"/>
+        </w:rPr>
+        <w:t>locas</w:t>
+      </w:r>
+      <w:proofErr w:type="spellEnd"/>
+      <w:r>
+        <w:rPr>
+          <w:color w:val="00B050"/>
+        </w:rPr>
+        <w:t xml:space="preserve"> / état /commentaire / (</w:t>
+      </w:r>
+      <w:proofErr w:type="spellStart"/>
+      <w:r>
+        <w:rPr>
+          <w:color w:val="00B050"/>
+        </w:rPr>
+        <w:t>prop</w:t>
+      </w:r>
+      <w:proofErr w:type="spellEnd"/>
+      <w:r>
+        <w:rPr>
+          <w:color w:val="00B050"/>
+        </w:rPr>
+        <w:t>. CSV)</w:t>
       </w:r>
     </w:p>
     <w:p>
@@ -2038,15 +2632,35 @@
           <w:numId w:val="1"/>
         </w:numPr>
         <w:rPr>
-          <w:color w:val="00B050"/>
-        </w:rPr>
-      </w:pPr>
-      <w:r>
-        <w:rPr>
-          <w:color w:val="00B050"/>
-        </w:rPr>
-        <w:t>« historique » excel =&gt; historique des locas / état /commentaire / (prop. CSV)</w:t>
-      </w:r>
+          <w:color w:val="A6A6A6" w:themeColor="background1" w:themeShade="A6"/>
+        </w:rPr>
+      </w:pPr>
+      <w:r>
+        <w:rPr>
+          <w:color w:val="A6A6A6" w:themeColor="background1" w:themeShade="A6"/>
+        </w:rPr>
+        <w:t xml:space="preserve">Faire une </w:t>
+      </w:r>
+      <w:r>
+        <w:rPr>
+          <w:color w:val="A6A6A6" w:themeColor="background1" w:themeShade="A6"/>
+        </w:rPr>
+        <w:t>modification</w:t>
+      </w:r>
+      <w:r>
+        <w:rPr>
+          <w:color w:val="A6A6A6" w:themeColor="background1" w:themeShade="A6"/>
+        </w:rPr>
+        <w:t xml:space="preserve"> de l’état du matériel sur l’écran de rendu de </w:t>
+      </w:r>
+      <w:proofErr w:type="spellStart"/>
+      <w:r>
+        <w:rPr>
+          <w:color w:val="A6A6A6" w:themeColor="background1" w:themeShade="A6"/>
+        </w:rPr>
+        <w:t>loc</w:t>
+      </w:r>
+      <w:proofErr w:type="spellEnd"/>
     </w:p>
     <w:p>
       <w:pPr>
@@ -2063,19 +2677,7 @@
         <w:rPr>
           <w:color w:val="A6A6A6" w:themeColor="background1" w:themeShade="A6"/>
         </w:rPr>
-        <w:t xml:space="preserve">Faire une </w:t>
-      </w:r>
-      <w:r>
-        <w:rPr>
-          <w:color w:val="A6A6A6" w:themeColor="background1" w:themeShade="A6"/>
-        </w:rPr>
-        <w:t>modification</w:t>
-      </w:r>
-      <w:r>
-        <w:rPr>
-          <w:color w:val="A6A6A6" w:themeColor="background1" w:themeShade="A6"/>
-        </w:rPr>
-        <w:t xml:space="preserve"> de l’état du matériel sur l’écran de rendu de loc</w:t>
+        <w:t>Générer en PDF =&gt; devis , facture , fiche de location</w:t>
       </w:r>
     </w:p>
     <w:p>
@@ -2086,14 +2688,14 @@
           <w:numId w:val="1"/>
         </w:numPr>
         <w:rPr>
-          <w:color w:val="A6A6A6" w:themeColor="background1" w:themeShade="A6"/>
-        </w:rPr>
-      </w:pPr>
-      <w:r>
-        <w:rPr>
-          <w:color w:val="A6A6A6" w:themeColor="background1" w:themeShade="A6"/>
-        </w:rPr>
-        <w:t>Générer en PDF =&gt; devis , facture , fiche de location</w:t>
+          <w:color w:val="00B050"/>
+        </w:rPr>
+      </w:pPr>
+      <w:r>
+        <w:rPr>
+          <w:color w:val="00B050"/>
+        </w:rPr>
+        <w:t>Le matos coute tant par jour * nombre de jour</w:t>
       </w:r>
     </w:p>
     <w:p>
@@ -2104,24 +2706,6 @@
           <w:numId w:val="1"/>
         </w:numPr>
         <w:rPr>
-          <w:color w:val="00B050"/>
-        </w:rPr>
-      </w:pPr>
-      <w:r>
-        <w:rPr>
-          <w:color w:val="00B050"/>
-        </w:rPr>
-        <w:t>Le matos coute tant par jour * nombre de jour</w:t>
-      </w:r>
-    </w:p>
-    <w:p>
-      <w:pPr>
-        <w:pStyle w:val="Paragraphedeliste"/>
-        <w:numPr>
-          <w:ilvl w:val="0"/>
-          <w:numId w:val="1"/>
-        </w:numPr>
-        <w:rPr>
           <w:color w:val="A6A6A6" w:themeColor="background1" w:themeShade="A6"/>
         </w:rPr>
       </w:pPr>
@@ -2134,47 +2718,7 @@
     </w:p>
     <w:p>
       <w:pPr>
-        <w:pStyle w:val="Paragraphedeliste"/>
-        <w:numPr>
-          <w:ilvl w:val="0"/>
-          <w:numId w:val="1"/>
-        </w:numPr>
-        <w:rPr>
-          <w:color w:val="00B050"/>
-        </w:rPr>
-      </w:pPr>
-      <w:r>
-        <w:rPr>
-          <w:color w:val="00B050"/>
-        </w:rPr>
-        <w:t>L</w:t>
-      </w:r>
-      <w:r>
-        <w:rPr>
-          <w:color w:val="00B050"/>
-        </w:rPr>
-        <w:t>es cout</w:t>
-      </w:r>
-      <w:r>
-        <w:rPr>
-          <w:color w:val="00B050"/>
-        </w:rPr>
-        <w:t>a facturation et les cautions doivent être éditables (écran de paramétrages)</w:t>
-      </w:r>
-      <w:r>
-        <w:rPr>
-          <w:color w:val="00B050"/>
-        </w:rPr>
-        <w:t> ???</w:t>
-      </w:r>
-    </w:p>
-    <w:p>
-      <w:pPr>
-        <w:pStyle w:val="Paragraphedeliste"/>
-        <w:numPr>
-          <w:ilvl w:val="0"/>
-          <w:numId w:val="1"/>
-        </w:numPr>
+        <w:ind w:left="360"/>
         <w:rPr>
           <w:color w:val="A5A5A5" w:themeColor="accent3"/>
         </w:rPr>
@@ -2196,7 +2740,15 @@
     </w:p>
     <w:p>
       <w:r>
-        <w:t>Fiche de sortie (=&gt; qui a loué / matos loué / prix =&gt; nFacturable ou prix / caution)</w:t>
+        <w:t xml:space="preserve">Fiche de sortie (=&gt; qui a loué / matos loué / prix =&gt; </w:t>
+      </w:r>
+      <w:proofErr w:type="spellStart"/>
+      <w:r>
+        <w:t>nFacturable</w:t>
+      </w:r>
+      <w:proofErr w:type="spellEnd"/>
+      <w:r>
+        <w:t xml:space="preserve"> ou prix / caution)</w:t>
       </w:r>
     </w:p>
     <w:p>
@@ -2214,19 +2766,47 @@
         <w:rPr>
           <w:color w:val="00B050"/>
         </w:rPr>
-        <w:t xml:space="preserve">ATTRIBUTS DE MATERIEL : {nom, etat, prix caution, </w:t>
-      </w:r>
+        <w:t xml:space="preserve">ATTRIBUTS DE MATERIEL : {nom, </w:t>
+      </w:r>
+      <w:proofErr w:type="spellStart"/>
       <w:r>
         <w:rPr>
           <w:color w:val="00B050"/>
         </w:rPr>
+        <w:t>etat</w:t>
+      </w:r>
+      <w:proofErr w:type="spellEnd"/>
+      <w:r>
+        <w:rPr>
+          <w:color w:val="00B050"/>
+        </w:rPr>
+        <w:t xml:space="preserve">, prix caution, </w:t>
+      </w:r>
+      <w:r>
+        <w:rPr>
+          <w:color w:val="00B050"/>
+        </w:rPr>
         <w:br/>
       </w:r>
       <w:r>
         <w:rPr>
           <w:color w:val="00B050"/>
         </w:rPr>
-        <w:t>Type de matériel : « cva, KLS »}</w:t>
+        <w:t>Type de matériel : « </w:t>
+      </w:r>
+      <w:proofErr w:type="spellStart"/>
+      <w:r>
+        <w:rPr>
+          <w:color w:val="00B050"/>
+        </w:rPr>
+        <w:t>cva</w:t>
+      </w:r>
+      <w:proofErr w:type="spellEnd"/>
+      <w:r>
+        <w:rPr>
+          <w:color w:val="00B050"/>
+        </w:rPr>
+        <w:t>, KLS »}</w:t>
       </w:r>
     </w:p>
     <w:p>
@@ -2248,24 +2828,47 @@
       <w:pPr>
         <w:pStyle w:val="Paragraphedeliste"/>
       </w:pPr>
-      <w:r>
-        <w:t>Loc ext (privé) =&gt; full payant</w:t>
+      <w:proofErr w:type="spellStart"/>
+      <w:r>
+        <w:t>Loc</w:t>
+      </w:r>
+      <w:proofErr w:type="spellEnd"/>
+      <w:r>
+        <w:t xml:space="preserve"> </w:t>
+      </w:r>
+      <w:proofErr w:type="spellStart"/>
+      <w:r>
+        <w:t>ext</w:t>
+      </w:r>
+      <w:proofErr w:type="spellEnd"/>
+      <w:r>
+        <w:t xml:space="preserve"> (privé) =&gt; full payant</w:t>
       </w:r>
     </w:p>
     <w:p>
       <w:pPr>
         <w:pStyle w:val="Paragraphedeliste"/>
       </w:pPr>
-      <w:r>
-        <w:t>Loc INSA =&gt; CVA gratuit / KLS payant</w:t>
+      <w:proofErr w:type="spellStart"/>
+      <w:r>
+        <w:t>Loc</w:t>
+      </w:r>
+      <w:proofErr w:type="spellEnd"/>
+      <w:r>
+        <w:t xml:space="preserve"> INSA =&gt; CVA gratuit / KLS payant</w:t>
       </w:r>
     </w:p>
     <w:p>
       <w:pPr>
         <w:pStyle w:val="Paragraphedeliste"/>
       </w:pPr>
-      <w:r>
-        <w:t>Loc KLS gratos 1/mois =&gt; full gratuit</w:t>
+      <w:proofErr w:type="spellStart"/>
+      <w:r>
+        <w:t>Loc</w:t>
+      </w:r>
+      <w:proofErr w:type="spellEnd"/>
+      <w:r>
+        <w:t xml:space="preserve"> KLS gratos 1/mois =&gt; full gratuit</w:t>
       </w:r>
     </w:p>
     <w:p>
@@ -2278,7 +2881,15 @@
         <w:pStyle w:val="Paragraphedeliste"/>
       </w:pPr>
       <w:r>
-        <w:t>Le tarif en fin de loc doit préciser « estimation de tarif »</w:t>
+        <w:t xml:space="preserve">Le tarif en fin de </w:t>
+      </w:r>
+      <w:proofErr w:type="spellStart"/>
+      <w:r>
+        <w:t>loc</w:t>
+      </w:r>
+      <w:proofErr w:type="spellEnd"/>
+      <w:r>
+        <w:t xml:space="preserve"> doit préciser « estimation de tarif »</w:t>
       </w:r>
     </w:p>
     <w:p>

</xml_diff>